<commit_message>
Updated Brainstorming- Idea Generation- Prioritizaation.docx in Documentation/Ideation Phase
</commit_message>
<xml_diff>
--- a/Documentation/Ideation Phase/Brainstorming- Idea Generation- Prioritizaation.docx
+++ b/Documentation/Ideation Phase/Brainstorming- Idea Generation- Prioritizaation.docx
@@ -87,16 +87,7 @@
           </w:tcPr>
           <w:p>
             <w:r>
-              <w:t>16</w:t>
-            </w:r>
-            <w:r>
-              <w:t xml:space="preserve"> J</w:t>
-            </w:r>
-            <w:r>
-              <w:t>une</w:t>
-            </w:r>
-            <w:r>
-              <w:t xml:space="preserve"> 2025</w:t>
+              <w:t>16 June 2025</w:t>
             </w:r>
           </w:p>
         </w:tc>
@@ -256,6 +247,15 @@
     <w:p/>
     <w:p/>
     <w:p/>
+    <w:p/>
+    <w:p/>
+    <w:p/>
+    <w:p/>
+    <w:p/>
+    <w:p/>
+    <w:p/>
+    <w:p/>
+    <w:p/>
     <w:p>
       <w:pPr>
         <w:rPr>
@@ -266,6 +266,7 @@
         <w:rPr>
           <w:b/>
         </w:rPr>
+        <w:lastRenderedPageBreak/>
         <w:t>Step-2: Brainstorm, Idea Listing and Grouping</w:t>
       </w:r>
     </w:p>
@@ -274,7 +275,6 @@
         <w:rPr>
           <w:noProof/>
         </w:rPr>
-        <w:lastRenderedPageBreak/>
         <w:drawing>
           <wp:inline distT="0" distB="0" distL="0" distR="0" wp14:anchorId="5A99B5F5" wp14:editId="51ABDAEB">
             <wp:extent cx="5731510" cy="3355340"/>
@@ -317,6 +317,7 @@
         <w:rPr>
           <w:noProof/>
         </w:rPr>
+        <w:lastRenderedPageBreak/>
         <w:drawing>
           <wp:inline distT="0" distB="0" distL="0" distR="0" wp14:anchorId="392D3D4A" wp14:editId="7C69B445">
             <wp:extent cx="5731510" cy="5269230"/>
@@ -354,6 +355,17 @@
         </w:drawing>
       </w:r>
     </w:p>
+    <w:p/>
+    <w:p/>
+    <w:p/>
+    <w:p/>
+    <w:p/>
+    <w:p/>
+    <w:p/>
+    <w:p/>
+    <w:p/>
+    <w:p/>
+    <w:p/>
     <w:p/>
     <w:p>
       <w:pPr>
@@ -421,9 +433,10 @@
     </w:p>
     <w:sectPr>
       <w:pgSz w:w="11906" w:h="16838"/>
-      <w:pgMar w:top="851" w:right="1440" w:bottom="1440" w:left="1440" w:header="708" w:footer="708" w:gutter="0"/>
+      <w:pgMar w:top="1440" w:right="1440" w:bottom="1440" w:left="1440" w:header="708" w:footer="708" w:gutter="0"/>
       <w:pgNumType w:start="1"/>
       <w:cols w:space="720"/>
+      <w:docGrid w:linePitch="299"/>
     </w:sectPr>
   </w:body>
 </w:document>

</xml_diff>